<commit_message>
edit: description and diagram CU:33
</commit_message>
<xml_diff>
--- a/Documentación/CU-33_EditarPromoción/Descripcion.docx
+++ b/Documentación/CU-33_EditarPromoción/Descripcion.docx
@@ -256,6 +256,22 @@
               <w:t xml:space="preserve"> </w:t>
             </w:r>
           </w:p>
+          <w:p>
+            <w:pPr>
+              <w:jc w:val="both"/>
+            </w:pPr>
+            <w:r>
+              <w:t xml:space="preserve">PRE-02 PROMOCIONVIGENTE debe de tener </w:t>
+            </w:r>
+            <w:proofErr w:type="spellStart"/>
+            <w:r>
+              <w:t>fechaFin</w:t>
+            </w:r>
+            <w:proofErr w:type="spellEnd"/>
+            <w:r>
+              <w:t xml:space="preserve"> mayor a la fecha de hoy.</w:t>
+            </w:r>
+          </w:p>
         </w:tc>
       </w:tr>
       <w:tr>
@@ -295,14 +311,44 @@
             <w:r>
               <w:t xml:space="preserve">El sistema muestra la ventana </w:t>
             </w:r>
-            <w:r>
-              <w:t xml:space="preserve">EditarPromocionView </w:t>
+            <w:proofErr w:type="spellStart"/>
+            <w:r>
+              <w:t>EditarPromocionView</w:t>
+            </w:r>
+            <w:proofErr w:type="spellEnd"/>
+            <w:r>
+              <w:t xml:space="preserve"> </w:t>
             </w:r>
             <w:r>
               <w:t xml:space="preserve">con una tabla de </w:t>
             </w:r>
-            <w:r>
-              <w:t xml:space="preserve">PROMOCIONes que contiene: nombre, cantidad, fechaFinalización y tipoPromocion, </w:t>
+            <w:proofErr w:type="spellStart"/>
+            <w:r>
+              <w:t>PROMOCIONes</w:t>
+            </w:r>
+            <w:proofErr w:type="spellEnd"/>
+            <w:r>
+              <w:t xml:space="preserve"> que contiene: nombre, </w:t>
+            </w:r>
+            <w:r>
+              <w:t>cantidad, PROMOCIONVIGENTE</w:t>
+            </w:r>
+            <w:r>
+              <w:t xml:space="preserve"> </w:t>
+            </w:r>
+            <w:r>
+              <w:t>[</w:t>
+            </w:r>
+            <w:proofErr w:type="spellStart"/>
+            <w:r>
+              <w:t>fechaFinalización</w:t>
+            </w:r>
+            <w:proofErr w:type="spellEnd"/>
+            <w:r>
+              <w:t>]</w:t>
+            </w:r>
+            <w:r>
+              <w:t xml:space="preserve">, </w:t>
             </w:r>
             <w:r>
               <w:t>por último, muestra el botón “</w:t>
@@ -317,8 +363,13 @@
               <w:t xml:space="preserve">, </w:t>
             </w:r>
             <w:r>
-              <w:t>el botón “Finalizar” deshabilitaado</w:t>
-            </w:r>
+              <w:t xml:space="preserve">el botón “Finalizar” </w:t>
+            </w:r>
+            <w:proofErr w:type="spellStart"/>
+            <w:r>
+              <w:t>deshabilitaado</w:t>
+            </w:r>
+            <w:proofErr w:type="spellEnd"/>
             <w:r>
               <w:t xml:space="preserve"> y el botón “Volver”. </w:t>
             </w:r>
@@ -422,35 +473,25 @@
             <w:r>
               <w:t xml:space="preserve">El sistema muestra la ventana </w:t>
             </w:r>
+            <w:proofErr w:type="spellStart"/>
             <w:r>
               <w:t>WarningView</w:t>
             </w:r>
-            <w:r>
-              <w:t xml:space="preserve"> con el mensaje “</w:t>
-            </w:r>
-            <w:r>
-              <w:t xml:space="preserve">Producto: [nombre] tiene la promocion: </w:t>
-            </w:r>
-            <w:r>
-              <w:t>[</w:t>
-            </w:r>
-            <w:r>
-              <w:t>tipoPromocion]</w:t>
-            </w:r>
-            <w:r>
-              <w:t xml:space="preserve"> y finaliza el día [fechaFinalizacion]</w:t>
-            </w:r>
-            <w:r>
-              <w:t xml:space="preserve">”, un radioButton con las opciones “2 x 1” y “3 x 2”, fechaFinalización y </w:t>
-            </w:r>
-            <w:r>
-              <w:t>por último, muestra el botón “</w:t>
-            </w:r>
-            <w:r>
-              <w:t>Aceptar</w:t>
-            </w:r>
-            <w:r>
-              <w:t>” deshabilitado y el botón “Volver”.</w:t>
+            <w:proofErr w:type="spellEnd"/>
+            <w:r>
+              <w:t xml:space="preserve"> con el mensaje “seleccione la promoción del producto:</w:t>
+            </w:r>
+            <w:r>
+              <w:t xml:space="preserve"> [</w:t>
+            </w:r>
+            <w:r>
+              <w:t>nombre]” y un formulario con las siguientes características: “porcentaje de descuento”, “cantidad máxima”, cantidad mínima”, “fecha de inicio” y “fecha de fin", un botón “Registrar” deshabilitado y el botón “Volver”. (</w:t>
+            </w:r>
+            <w:r>
+              <w:t>FA-0</w:t>
+            </w:r>
+            <w:r>
+              <w:t>2)</w:t>
             </w:r>
           </w:p>
           <w:p>
@@ -463,7 +504,7 @@
               <w:jc w:val="both"/>
             </w:pPr>
             <w:r>
-              <w:t>El actor selecciona una opción y escoge una fechaFinalizacion. (</w:t>
+              <w:t>El actor llena el formulario y registra la fecha de inicio y fecha de fin. (</w:t>
             </w:r>
             <w:r>
               <w:t>FA-0</w:t>
@@ -544,20 +585,60 @@
               <w:t xml:space="preserve"> la</w:t>
             </w:r>
             <w:r>
-              <w:t xml:space="preserve"> PROMOCION dentro de la base de datos con </w:t>
-            </w:r>
-            <w:r>
-              <w:t>tipoFinalizacion y fechaFinalizacion</w:t>
-            </w:r>
-            <w:r>
-              <w:t xml:space="preserve"> de la promoción, cierra la ventana w</w:t>
+              <w:t xml:space="preserve"> </w:t>
+            </w:r>
+            <w:r>
+              <w:t>PROMOCIONVIGENCIA [</w:t>
+            </w:r>
+            <w:proofErr w:type="spellStart"/>
+            <w:r>
+              <w:t>fechaInicio</w:t>
+            </w:r>
+            <w:proofErr w:type="spellEnd"/>
+            <w:r>
+              <w:t xml:space="preserve">, </w:t>
+            </w:r>
+            <w:proofErr w:type="spellStart"/>
+            <w:r>
+              <w:t>fechaFin</w:t>
+            </w:r>
+            <w:proofErr w:type="spellEnd"/>
+            <w:r>
+              <w:t>] y PROMOCION</w:t>
+            </w:r>
+            <w:r>
+              <w:t xml:space="preserve"> </w:t>
+            </w:r>
+            <w:r>
+              <w:t>[</w:t>
+            </w:r>
+            <w:proofErr w:type="spellStart"/>
+            <w:r>
+              <w:t>porcentajeDescuento</w:t>
+            </w:r>
+            <w:proofErr w:type="spellEnd"/>
+            <w:r>
+              <w:t>]</w:t>
+            </w:r>
+            <w:r>
+              <w:t xml:space="preserve"> dentro de la base de datos, cierra la ventana </w:t>
+            </w:r>
+            <w:proofErr w:type="spellStart"/>
+            <w:r>
+              <w:t>w</w:t>
             </w:r>
             <w:r>
               <w:t>arningView</w:t>
             </w:r>
-            <w:r>
-              <w:t xml:space="preserve"> y muestra la ventana InfoView</w:t>
-            </w:r>
+            <w:proofErr w:type="spellEnd"/>
+            <w:r>
+              <w:t xml:space="preserve"> y muestra la ventana </w:t>
+            </w:r>
+            <w:proofErr w:type="spellStart"/>
+            <w:r>
+              <w:t>InfoView</w:t>
+            </w:r>
+            <w:proofErr w:type="spellEnd"/>
             <w:r>
               <w:t xml:space="preserve"> con el mensaje “La </w:t>
             </w:r>
@@ -568,7 +649,7 @@
               <w:t xml:space="preserve"> fue </w:t>
             </w:r>
             <w:r>
-              <w:t>actializada</w:t>
+              <w:t>actualizada</w:t>
             </w:r>
             <w:r>
               <w:t xml:space="preserve"> con éxito” y un botón “Aceptar”</w:t>
@@ -614,15 +695,19 @@
             <w:r>
               <w:t xml:space="preserve">El sistema cierra la ventana </w:t>
             </w:r>
+            <w:proofErr w:type="spellStart"/>
             <w:r>
               <w:t>InfoView</w:t>
             </w:r>
+            <w:proofErr w:type="spellEnd"/>
             <w:r>
               <w:t xml:space="preserve"> y la ventana </w:t>
             </w:r>
+            <w:proofErr w:type="spellStart"/>
             <w:r>
               <w:t>EditarPromocionView</w:t>
             </w:r>
+            <w:proofErr w:type="spellEnd"/>
             <w:r>
               <w:t>.</w:t>
             </w:r>
@@ -703,9 +788,11 @@
             <w:r>
               <w:t xml:space="preserve">El sistema cierra la ventana </w:t>
             </w:r>
+            <w:proofErr w:type="spellStart"/>
             <w:r>
               <w:t>EditarPromocionView</w:t>
             </w:r>
+            <w:proofErr w:type="spellEnd"/>
             <w:r>
               <w:t>.</w:t>
             </w:r>
@@ -728,11 +815,16 @@
               <w:jc w:val="both"/>
             </w:pPr>
             <w:r>
-              <w:t>FA-02 Volver dentro de la ventana w</w:t>
+              <w:t xml:space="preserve">FA-02 Volver dentro de la ventana </w:t>
+            </w:r>
+            <w:proofErr w:type="spellStart"/>
+            <w:r>
+              <w:t>w</w:t>
             </w:r>
             <w:r>
               <w:t>arningView</w:t>
             </w:r>
+            <w:proofErr w:type="spellEnd"/>
             <w:r>
               <w:t>.</w:t>
             </w:r>
@@ -747,6 +839,7 @@
               <w:jc w:val="both"/>
             </w:pPr>
             <w:r>
+              <w:lastRenderedPageBreak/>
               <w:t>El actor hace clic en el botón “Volver”</w:t>
             </w:r>
           </w:p>
@@ -763,11 +856,16 @@
               <w:t>El sistema cierra la ventana</w:t>
             </w:r>
             <w:r>
-              <w:t xml:space="preserve"> w</w:t>
+              <w:t xml:space="preserve"> </w:t>
+            </w:r>
+            <w:proofErr w:type="spellStart"/>
+            <w:r>
+              <w:t>w</w:t>
             </w:r>
             <w:r>
               <w:t>arningView</w:t>
             </w:r>
+            <w:proofErr w:type="spellEnd"/>
             <w:r>
               <w:t>.</w:t>
             </w:r>
@@ -841,9 +939,11 @@
             <w:r>
               <w:t xml:space="preserve">El sistema muestra en pantalla la ventana </w:t>
             </w:r>
+            <w:proofErr w:type="spellStart"/>
             <w:r>
               <w:t>ErrorView</w:t>
             </w:r>
+            <w:proofErr w:type="spellEnd"/>
             <w:r>
               <w:t xml:space="preserve"> con el mensaje “No se pudo conectar a </w:t>
             </w:r>
@@ -886,15 +986,19 @@
             <w:r>
               <w:t xml:space="preserve">El sistema cierra las ventanas </w:t>
             </w:r>
+            <w:proofErr w:type="spellStart"/>
             <w:r>
               <w:t>ErrorView</w:t>
             </w:r>
+            <w:proofErr w:type="spellEnd"/>
             <w:r>
               <w:t xml:space="preserve"> y </w:t>
             </w:r>
+            <w:proofErr w:type="spellStart"/>
             <w:r>
               <w:t>EditarPromocionView</w:t>
             </w:r>
+            <w:proofErr w:type="spellEnd"/>
             <w:r>
               <w:t xml:space="preserve">. </w:t>
             </w:r>
@@ -939,25 +1043,19 @@
             <w:tcW w:w="4082" w:type="pct"/>
           </w:tcPr>
           <w:p>
-            <w:pPr>
-              <w:rPr>
-                <w:u w:val="single"/>
-              </w:rPr>
-            </w:pPr>
-            <w:r>
-              <w:t xml:space="preserve">POS-01 </w:t>
-            </w:r>
-            <w:r>
-              <w:t>La PROMOCION</w:t>
-            </w:r>
-            <w:r>
-              <w:t xml:space="preserve"> queda </w:t>
+            <w:r>
+              <w:t xml:space="preserve">POS-01 La PROMOCION queda </w:t>
             </w:r>
             <w:r>
               <w:t>editada</w:t>
             </w:r>
             <w:r>
               <w:t xml:space="preserve"> en el sistema.</w:t>
+            </w:r>
+          </w:p>
+          <w:p>
+            <w:r>
+              <w:t>POS-02 La PROMOCIONVIGENCIA queda editada en el sistema.</w:t>
             </w:r>
           </w:p>
         </w:tc>

</xml_diff>